<commit_message>
Added standalone EXE file.
</commit_message>
<xml_diff>
--- a/SWE599-Project-2021S-YILMAZLAR-Reha.docx
+++ b/SWE599-Project-2021S-YILMAZLAR-Reha.docx
@@ -2947,17 +2947,8 @@
           <w:color w:val="202124"/>
           <w:shd w:val="clear" w:color="auto" w:fill="FFFFFF"/>
         </w:rPr>
-        <w:t xml:space="preserve"> The word "BOUN" written with Calibri </w:t>
-      </w:r>
-      <w:proofErr w:type="gramStart"/>
-      <w:r>
-        <w:rPr>
-          <w:color w:val="202124"/>
-          <w:shd w:val="clear" w:color="auto" w:fill="FFFFFF"/>
-        </w:rPr>
-        <w:t>Font</w:t>
-      </w:r>
-      <w:proofErr w:type="gramEnd"/>
+        <w:t xml:space="preserve"> The word "BOUN" written with Calibri Font</w:t>
+      </w:r>
     </w:p>
     <w:p>
       <w:pPr>
@@ -3187,21 +3178,12 @@
           <w:shd w:val="clear" w:color="auto" w:fill="FFFFFF"/>
         </w:rPr>
       </w:pPr>
-      <w:proofErr w:type="gramStart"/>
-      <w:r>
-        <w:rPr>
-          <w:color w:val="202124"/>
-          <w:shd w:val="clear" w:color="auto" w:fill="FFFFFF"/>
-        </w:rPr>
-        <w:t>Let's</w:t>
-      </w:r>
-      <w:proofErr w:type="gramEnd"/>
-      <w:r>
-        <w:rPr>
-          <w:color w:val="202124"/>
-          <w:shd w:val="clear" w:color="auto" w:fill="FFFFFF"/>
-        </w:rPr>
-        <w:t xml:space="preserve"> break down how our secret data will be stored in the image, without any significant change to </w:t>
+      <w:r>
+        <w:rPr>
+          <w:color w:val="202124"/>
+          <w:shd w:val="clear" w:color="auto" w:fill="FFFFFF"/>
+        </w:rPr>
+        <w:t xml:space="preserve">Let's break down how our secret data will be stored in the image, without any significant change to </w:t>
       </w:r>
       <w:r>
         <w:rPr>
@@ -3916,30 +3898,14 @@
           <w:color w:val="202124"/>
           <w:shd w:val="clear" w:color="auto" w:fill="FFFFFF"/>
         </w:rPr>
-        <w:t xml:space="preserve">Now </w:t>
-      </w:r>
-      <w:proofErr w:type="gramStart"/>
-      <w:r>
-        <w:rPr>
-          <w:color w:val="202124"/>
-          <w:shd w:val="clear" w:color="auto" w:fill="FFFFFF"/>
-        </w:rPr>
-        <w:t>it</w:t>
-      </w:r>
-      <w:r>
-        <w:rPr>
-          <w:color w:val="202124"/>
-          <w:shd w:val="clear" w:color="auto" w:fill="FFFFFF"/>
-        </w:rPr>
-        <w:t>'s</w:t>
-      </w:r>
-      <w:proofErr w:type="gramEnd"/>
-      <w:r>
-        <w:rPr>
-          <w:color w:val="202124"/>
-          <w:shd w:val="clear" w:color="auto" w:fill="FFFFFF"/>
-        </w:rPr>
-        <w:t xml:space="preserve"> time to hide our secret message. "Hi" will be the message we will hide in those pixels.</w:t>
+        <w:t>Now it</w:t>
+      </w:r>
+      <w:r>
+        <w:rPr>
+          <w:color w:val="202124"/>
+          <w:shd w:val="clear" w:color="auto" w:fill="FFFFFF"/>
+        </w:rPr>
+        <w:t>'s time to hide our secret message. "Hi" will be the message we will hide in those pixels.</w:t>
       </w:r>
     </w:p>
     <w:p>
@@ -4657,30 +4623,14 @@
           <w:color w:val="202124"/>
           <w:shd w:val="clear" w:color="auto" w:fill="FFFFFF"/>
         </w:rPr>
-        <w:t xml:space="preserve">will start from this pixel's blue </w:t>
-      </w:r>
-      <w:proofErr w:type="gramStart"/>
-      <w:r>
-        <w:rPr>
-          <w:color w:val="202124"/>
-          <w:shd w:val="clear" w:color="auto" w:fill="FFFFFF"/>
-        </w:rPr>
-        <w:t>value)</w:t>
-      </w:r>
-      <w:r>
-        <w:rPr>
-          <w:color w:val="202124"/>
-          <w:shd w:val="clear" w:color="auto" w:fill="FFFFFF"/>
-        </w:rPr>
-        <w:t>(</w:t>
-      </w:r>
-      <w:proofErr w:type="gramEnd"/>
-      <w:r>
-        <w:rPr>
-          <w:color w:val="202124"/>
-          <w:shd w:val="clear" w:color="auto" w:fill="FFFFFF"/>
-        </w:rPr>
-        <w:t xml:space="preserve">changed) </w:t>
+        <w:t>will start from this pixel's blue value)</w:t>
+      </w:r>
+      <w:r>
+        <w:rPr>
+          <w:color w:val="202124"/>
+          <w:shd w:val="clear" w:color="auto" w:fill="FFFFFF"/>
+        </w:rPr>
+        <w:t xml:space="preserve">(changed) </w:t>
       </w:r>
       <w:proofErr w:type="spellStart"/>
       <w:r>
@@ -4999,7 +4949,6 @@
         </w:rPr>
         <w:t xml:space="preserve">72   = </w:t>
       </w:r>
-      <w:proofErr w:type="gramStart"/>
       <w:r>
         <w:rPr>
           <w:color w:val="202124"/>
@@ -5033,15 +4982,7 @@
           <w:color w:val="202124"/>
           <w:shd w:val="clear" w:color="auto" w:fill="FFFFFF"/>
         </w:rPr>
-        <w:t>(</w:t>
-      </w:r>
-      <w:proofErr w:type="gramEnd"/>
-      <w:r>
-        <w:rPr>
-          <w:color w:val="202124"/>
-          <w:shd w:val="clear" w:color="auto" w:fill="FFFFFF"/>
-        </w:rPr>
-        <w:t>remains unchanged)</w:t>
+        <w:t>(remains unchanged)</w:t>
       </w:r>
     </w:p>
     <w:p>
@@ -5611,17 +5552,8 @@
           <w:color w:val="202124"/>
           <w:shd w:val="clear" w:color="auto" w:fill="FFFFFF"/>
         </w:rPr>
-        <w:t xml:space="preserve"> human </w:t>
-      </w:r>
-      <w:proofErr w:type="gramStart"/>
-      <w:r>
-        <w:rPr>
-          <w:color w:val="202124"/>
-          <w:shd w:val="clear" w:color="auto" w:fill="FFFFFF"/>
-        </w:rPr>
-        <w:t>eye</w:t>
-      </w:r>
-      <w:proofErr w:type="gramEnd"/>
+        <w:t xml:space="preserve"> human eye</w:t>
+      </w:r>
       <w:r>
         <w:rPr>
           <w:color w:val="202124"/>
@@ -5641,23 +5573,7 @@
           <w:color w:val="202124"/>
           <w:shd w:val="clear" w:color="auto" w:fill="FFFFFF"/>
         </w:rPr>
-        <w:t xml:space="preserve"> on the image and how many bits are changed. With the help of this method, lots of data can be stored with low computational time complexity. The downside of this method is that it is </w:t>
-      </w:r>
-      <w:proofErr w:type="gramStart"/>
-      <w:r>
-        <w:rPr>
-          <w:color w:val="202124"/>
-          <w:shd w:val="clear" w:color="auto" w:fill="FFFFFF"/>
-        </w:rPr>
-        <w:t>fairly easy</w:t>
-      </w:r>
-      <w:proofErr w:type="gramEnd"/>
-      <w:r>
-        <w:rPr>
-          <w:color w:val="202124"/>
-          <w:shd w:val="clear" w:color="auto" w:fill="FFFFFF"/>
-        </w:rPr>
-        <w:t xml:space="preserve"> to detect with existing steganography analyzing algorithms.</w:t>
+        <w:t xml:space="preserve"> on the image and how many bits are changed. With the help of this method, lots of data can be stored with low computational time complexity. The downside of this method is that it is fairly easy to detect with existing steganography analyzing algorithms.</w:t>
       </w:r>
     </w:p>
     <w:p>
@@ -5797,15 +5713,7 @@
         <w:t xml:space="preserve"> supported</w:t>
       </w:r>
       <w:r>
-        <w:t xml:space="preserve"> </w:t>
-      </w:r>
-      <w:proofErr w:type="gramStart"/>
-      <w:r>
-        <w:t>at the moment</w:t>
-      </w:r>
-      <w:proofErr w:type="gramEnd"/>
-      <w:r>
-        <w:t>.</w:t>
+        <w:t xml:space="preserve"> at the moment.</w:t>
       </w:r>
     </w:p>
     <w:p>
@@ -7120,28 +7028,14 @@
         <w:rPr>
           <w:rStyle w:val="Heading3Char"/>
         </w:rPr>
-        <w:t>has_</w:t>
-      </w:r>
-      <w:proofErr w:type="gramStart"/>
+        <w:t>has_magic</w:t>
+      </w:r>
+      <w:proofErr w:type="spellEnd"/>
       <w:r>
         <w:rPr>
           <w:rStyle w:val="Heading3Char"/>
         </w:rPr>
-        <w:t>magic</w:t>
-      </w:r>
-      <w:proofErr w:type="spellEnd"/>
-      <w:r>
-        <w:rPr>
-          <w:rStyle w:val="Heading3Char"/>
-        </w:rPr>
-        <w:t>(</w:t>
-      </w:r>
-      <w:proofErr w:type="gramEnd"/>
-      <w:r>
-        <w:rPr>
-          <w:rStyle w:val="Heading3Char"/>
-        </w:rPr>
-        <w:t>):</w:t>
+        <w:t>():</w:t>
       </w:r>
       <w:bookmarkEnd w:id="18"/>
       <w:r>
@@ -7293,15 +7187,7 @@
       </w:r>
       <w:proofErr w:type="spellEnd"/>
       <w:r>
-        <w:t xml:space="preserve"> </w:t>
-      </w:r>
-      <w:proofErr w:type="gramStart"/>
-      <w:r>
-        <w:t>pixels(</w:t>
-      </w:r>
-      <w:proofErr w:type="gramEnd"/>
-      <w:r>
-        <w:t>) method.</w:t>
+        <w:t xml:space="preserve"> pixels() method.</w:t>
       </w:r>
       <w:r>
         <w:t xml:space="preserve"> Thirdly, it encodes the file with </w:t>
@@ -7617,28 +7503,14 @@
         <w:rPr>
           <w:rStyle w:val="Heading3Char"/>
         </w:rPr>
-        <w:t>add_secret_</w:t>
-      </w:r>
-      <w:proofErr w:type="gramStart"/>
+        <w:t>add_secret_message</w:t>
+      </w:r>
+      <w:proofErr w:type="spellEnd"/>
       <w:r>
         <w:rPr>
           <w:rStyle w:val="Heading3Char"/>
         </w:rPr>
-        <w:t>message</w:t>
-      </w:r>
-      <w:proofErr w:type="spellEnd"/>
-      <w:r>
-        <w:rPr>
-          <w:rStyle w:val="Heading3Char"/>
-        </w:rPr>
-        <w:t>(</w:t>
-      </w:r>
-      <w:proofErr w:type="gramEnd"/>
-      <w:r>
-        <w:rPr>
-          <w:rStyle w:val="Heading3Char"/>
-        </w:rPr>
-        <w:t>)</w:t>
+        <w:t>()</w:t>
       </w:r>
       <w:r>
         <w:rPr>
@@ -7694,46 +7566,30 @@
           <w:b/>
           <w:bCs/>
         </w:rPr>
-        <w:t>check_</w:t>
-      </w:r>
-      <w:proofErr w:type="gramStart"/>
+        <w:t>check_space</w:t>
+      </w:r>
+      <w:proofErr w:type="spellEnd"/>
       <w:r>
         <w:rPr>
           <w:b/>
           <w:bCs/>
         </w:rPr>
-        <w:t>space</w:t>
-      </w:r>
-      <w:proofErr w:type="spellEnd"/>
+        <w:t xml:space="preserve">(pixels, </w:t>
+      </w:r>
+      <w:proofErr w:type="spellStart"/>
       <w:r>
         <w:rPr>
           <w:b/>
           <w:bCs/>
         </w:rPr>
-        <w:t>(</w:t>
-      </w:r>
-      <w:proofErr w:type="gramEnd"/>
+        <w:t>secret_binary</w:t>
+      </w:r>
+      <w:proofErr w:type="spellEnd"/>
       <w:r>
         <w:rPr>
           <w:b/>
           <w:bCs/>
         </w:rPr>
-        <w:t xml:space="preserve">pixels, </w:t>
-      </w:r>
-      <w:proofErr w:type="spellStart"/>
-      <w:r>
-        <w:rPr>
-          <w:b/>
-          <w:bCs/>
-        </w:rPr>
-        <w:t>secret_binary</w:t>
-      </w:r>
-      <w:proofErr w:type="spellEnd"/>
-      <w:r>
-        <w:rPr>
-          <w:b/>
-          <w:bCs/>
-        </w:rPr>
         <w:t>)</w:t>
       </w:r>
       <w:r>
@@ -7753,28 +7609,14 @@
         <w:rPr>
           <w:rStyle w:val="Heading3Char"/>
         </w:rPr>
-        <w:t>check_</w:t>
-      </w:r>
-      <w:proofErr w:type="gramStart"/>
+        <w:t>check_space</w:t>
+      </w:r>
+      <w:proofErr w:type="spellEnd"/>
       <w:r>
         <w:rPr>
           <w:rStyle w:val="Heading3Char"/>
         </w:rPr>
-        <w:t>space</w:t>
-      </w:r>
-      <w:proofErr w:type="spellEnd"/>
-      <w:r>
-        <w:rPr>
-          <w:rStyle w:val="Heading3Char"/>
-        </w:rPr>
-        <w:t>(</w:t>
-      </w:r>
-      <w:proofErr w:type="gramEnd"/>
-      <w:r>
-        <w:rPr>
-          <w:rStyle w:val="Heading3Char"/>
-        </w:rPr>
-        <w:t xml:space="preserve">pixels, </w:t>
+        <w:t xml:space="preserve">(pixels, </w:t>
       </w:r>
       <w:proofErr w:type="spellStart"/>
       <w:r>
@@ -7817,28 +7659,14 @@
         <w:rPr>
           <w:rStyle w:val="Heading3Char"/>
         </w:rPr>
-        <w:t>save_</w:t>
-      </w:r>
-      <w:proofErr w:type="gramStart"/>
+        <w:t>save_image</w:t>
+      </w:r>
+      <w:proofErr w:type="spellEnd"/>
       <w:r>
         <w:rPr>
           <w:rStyle w:val="Heading3Char"/>
         </w:rPr>
-        <w:t>image</w:t>
-      </w:r>
-      <w:proofErr w:type="spellEnd"/>
-      <w:r>
-        <w:rPr>
-          <w:rStyle w:val="Heading3Char"/>
-        </w:rPr>
-        <w:t>(</w:t>
-      </w:r>
-      <w:proofErr w:type="gramEnd"/>
-      <w:r>
-        <w:rPr>
-          <w:rStyle w:val="Heading3Char"/>
-        </w:rPr>
-        <w:t>):</w:t>
+        <w:t>():</w:t>
       </w:r>
       <w:bookmarkEnd w:id="23"/>
       <w:r>
@@ -7861,56 +7689,34 @@
         <w:rPr>
           <w:rStyle w:val="Heading3Char"/>
         </w:rPr>
-        <w:t>show_</w:t>
-      </w:r>
-      <w:proofErr w:type="gramStart"/>
+        <w:t>show_image</w:t>
+      </w:r>
+      <w:proofErr w:type="spellEnd"/>
       <w:r>
         <w:rPr>
           <w:rStyle w:val="Heading3Char"/>
         </w:rPr>
-        <w:t>image</w:t>
+        <w:t>():</w:t>
+      </w:r>
+      <w:bookmarkEnd w:id="24"/>
+      <w:r>
+        <w:t xml:space="preserve"> If </w:t>
+      </w:r>
+      <w:proofErr w:type="spellStart"/>
+      <w:r>
+        <w:t>has_magic</w:t>
       </w:r>
       <w:proofErr w:type="spellEnd"/>
       <w:r>
-        <w:rPr>
-          <w:rStyle w:val="Heading3Char"/>
-        </w:rPr>
-        <w:t>(</w:t>
-      </w:r>
-      <w:proofErr w:type="gramEnd"/>
-      <w:r>
-        <w:rPr>
-          <w:rStyle w:val="Heading3Char"/>
-        </w:rPr>
-        <w:t>):</w:t>
-      </w:r>
-      <w:bookmarkEnd w:id="24"/>
-      <w:r>
-        <w:t xml:space="preserve"> If </w:t>
+        <w:t xml:space="preserve">() method returns "File" or "Text" then it means that the browsed image has secret data embedded. </w:t>
       </w:r>
       <w:proofErr w:type="spellStart"/>
       <w:r>
-        <w:t>has_magic</w:t>
+        <w:t>Show_message</w:t>
       </w:r>
       <w:proofErr w:type="spellEnd"/>
       <w:r>
-        <w:t xml:space="preserve">() method returns "File" or "Text" then it means that the browsed image has secret data embedded. </w:t>
-      </w:r>
-      <w:proofErr w:type="spellStart"/>
-      <w:r>
-        <w:t>Show_</w:t>
-      </w:r>
-      <w:proofErr w:type="gramStart"/>
-      <w:r>
-        <w:t>message</w:t>
-      </w:r>
-      <w:proofErr w:type="spellEnd"/>
-      <w:r>
-        <w:t>(</w:t>
-      </w:r>
-      <w:proofErr w:type="gramEnd"/>
-      <w:r>
-        <w:t xml:space="preserve">) method looks for the appended magic and stopper words to locate the hidden data. If it finds </w:t>
+        <w:t xml:space="preserve">() method looks for the appended magic and stopper words to locate the hidden data. If it finds </w:t>
       </w:r>
       <w:proofErr w:type="spellStart"/>
       <w:r>
@@ -8183,15 +7989,7 @@
         <w:t xml:space="preserve">the </w:t>
       </w:r>
       <w:r>
-        <w:t xml:space="preserve">retrieval process of hidden data in the graphical interface. </w:t>
-      </w:r>
-      <w:proofErr w:type="gramStart"/>
-      <w:r>
-        <w:t>Similar to</w:t>
-      </w:r>
-      <w:proofErr w:type="gramEnd"/>
-      <w:r>
-        <w:t xml:space="preserve"> </w:t>
+        <w:t xml:space="preserve">retrieval process of hidden data in the graphical interface. Similar to </w:t>
       </w:r>
       <w:proofErr w:type="spellStart"/>
       <w:r>
@@ -8237,15 +8035,7 @@
     </w:p>
     <w:p>
       <w:r>
-        <w:t xml:space="preserve">This class has three simple methods that construct error, </w:t>
-      </w:r>
-      <w:proofErr w:type="gramStart"/>
-      <w:r>
-        <w:t>warning</w:t>
-      </w:r>
-      <w:proofErr w:type="gramEnd"/>
-      <w:r>
-        <w:t xml:space="preserve"> or info message</w:t>
+        <w:t>This class has three simple methods that construct error, warning or info message</w:t>
       </w:r>
       <w:r>
         <w:t xml:space="preserve"> </w:t>
@@ -9192,15 +8982,7 @@
         <w:t>on</w:t>
       </w:r>
       <w:r>
-        <w:t xml:space="preserve"> the most crowded social sites, </w:t>
-      </w:r>
-      <w:proofErr w:type="gramStart"/>
-      <w:r>
-        <w:t>yet,</w:t>
-      </w:r>
-      <w:proofErr w:type="gramEnd"/>
-      <w:r>
-        <w:t xml:space="preserve"> so few people would know it has some secret data inside or maybe a handful could retrieve the data. If it is combined with encryption, without knowing the private key it would be almost impossible to retrieve the original data.</w:t>
+        <w:t xml:space="preserve"> the most crowded social sites, yet, so few people would know it has some secret data inside or maybe a handful could retrieve the data. If it is combined with encryption, without knowing the private key it would be almost impossible to retrieve the original data.</w:t>
       </w:r>
       <w:r>
         <w:t xml:space="preserve"> </w:t>
@@ -9443,13 +9225,8 @@
         </w:numPr>
       </w:pPr>
       <w:r>
-        <w:t xml:space="preserve">Used Python version: Python </w:t>
-      </w:r>
-      <w:proofErr w:type="gramStart"/>
-      <w:r>
-        <w:t>3.8.10</w:t>
-      </w:r>
-      <w:proofErr w:type="gramEnd"/>
+        <w:t>Used Python version: Python 3.8.10</w:t>
+      </w:r>
     </w:p>
     <w:p>
       <w:pPr>
@@ -9478,6 +9255,11 @@
           <w:ilvl w:val="0"/>
           <w:numId w:val="6"/>
         </w:numPr>
+        <w:rPr>
+          <w:rStyle w:val="Hyperlink"/>
+          <w:color w:val="auto"/>
+          <w:u w:val="none"/>
+        </w:rPr>
       </w:pPr>
       <w:proofErr w:type="spellStart"/>
       <w:r>
@@ -9508,6 +9290,33 @@
         </w:numPr>
       </w:pPr>
       <w:r>
+        <w:t xml:space="preserve">Free </w:t>
+      </w:r>
+      <w:r>
+        <w:t>Icon is taken from:</w:t>
+      </w:r>
+      <w:r>
+        <w:rPr>
+          <w:rStyle w:val="Hyperlink"/>
+        </w:rPr>
+        <w:t xml:space="preserve"> </w:t>
+      </w:r>
+      <w:r>
+        <w:rPr>
+          <w:rStyle w:val="Hyperlink"/>
+        </w:rPr>
+        <w:t>https://freeicons.io/office-and-folders-icons/embed-icon-37743</w:t>
+      </w:r>
+    </w:p>
+    <w:p>
+      <w:pPr>
+        <w:pStyle w:val="ListParagraph"/>
+        <w:numPr>
+          <w:ilvl w:val="0"/>
+          <w:numId w:val="6"/>
+        </w:numPr>
+      </w:pPr>
+      <w:r>
         <w:t xml:space="preserve">GitHub repo: </w:t>
       </w:r>
       <w:hyperlink r:id="rId35" w:history="1">
@@ -9566,7 +9375,6 @@
         <w:t xml:space="preserve">, - Exploring </w:t>
       </w:r>
       <w:proofErr w:type="spellStart"/>
-      <w:proofErr w:type="gramStart"/>
       <w:r>
         <w:rPr>
           <w:color w:val="202124"/>
@@ -9575,7 +9383,6 @@
         <w:t>Steganography:Seeing</w:t>
       </w:r>
       <w:proofErr w:type="spellEnd"/>
-      <w:proofErr w:type="gramEnd"/>
       <w:r>
         <w:rPr>
           <w:color w:val="202124"/>
@@ -11782,7 +11589,7 @@
     <w:rsid w:val="002949BC"/>
     <w:rsid w:val="00305B69"/>
     <w:rsid w:val="00495AC4"/>
-    <w:rsid w:val="006C2953"/>
+    <w:rsid w:val="00626091"/>
     <w:rsid w:val="00C52EF3"/>
     <w:rsid w:val="00CE5D30"/>
     <w:rsid w:val="00E56893"/>

</xml_diff>

<commit_message>
Minor mistakes are corrected.
</commit_message>
<xml_diff>
--- a/SWE599-Project-2021S-YILMAZLAR-Reha.docx
+++ b/SWE599-Project-2021S-YILMAZLAR-Reha.docx
@@ -5650,7 +5650,18 @@
         <w:t>.</w:t>
       </w:r>
       <w:r>
-        <w:t xml:space="preserve"> Pyqt5 converts any python script file (.</w:t>
+        <w:t xml:space="preserve"> </w:t>
+      </w:r>
+      <w:proofErr w:type="spellStart"/>
+      <w:r>
+        <w:t>PyInstaller</w:t>
+      </w:r>
+      <w:proofErr w:type="spellEnd"/>
+      <w:r>
+        <w:t xml:space="preserve"> is used which helps to</w:t>
+      </w:r>
+      <w:r>
+        <w:t xml:space="preserve"> convert any python script file (.</w:t>
       </w:r>
       <w:proofErr w:type="spellStart"/>
       <w:r>
@@ -6235,7 +6246,6 @@
       </w:pPr>
       <w:bookmarkStart w:id="8" w:name="_Toc75295400"/>
       <w:r>
-        <w:lastRenderedPageBreak/>
         <w:t>Design</w:t>
       </w:r>
       <w:bookmarkEnd w:id="8"/>
@@ -6317,7 +6327,6 @@
       </w:pPr>
       <w:bookmarkStart w:id="10" w:name="_Toc75295402"/>
       <w:r>
-        <w:lastRenderedPageBreak/>
         <w:t>Sequence Diagram</w:t>
       </w:r>
       <w:bookmarkEnd w:id="10"/>
@@ -6388,7 +6397,6 @@
       </w:pPr>
       <w:bookmarkStart w:id="11" w:name="_Toc75295403"/>
       <w:r>
-        <w:lastRenderedPageBreak/>
         <w:t>Class Diagram</w:t>
       </w:r>
       <w:bookmarkEnd w:id="11"/>
@@ -6469,7 +6477,6 @@
       </w:pPr>
       <w:bookmarkStart w:id="12" w:name="_Toc75295404"/>
       <w:r>
-        <w:lastRenderedPageBreak/>
         <w:t>Interface</w:t>
       </w:r>
       <w:bookmarkEnd w:id="12"/>
@@ -6576,7 +6583,6 @@
       </w:pPr>
       <w:bookmarkStart w:id="13" w:name="_Toc75295405"/>
       <w:r>
-        <w:lastRenderedPageBreak/>
         <w:t>Implementation</w:t>
       </w:r>
       <w:bookmarkEnd w:id="13"/>
@@ -11589,6 +11595,7 @@
     <w:rsid w:val="002949BC"/>
     <w:rsid w:val="00305B69"/>
     <w:rsid w:val="00495AC4"/>
+    <w:rsid w:val="004E0FF7"/>
     <w:rsid w:val="00626091"/>
     <w:rsid w:val="00C52EF3"/>
     <w:rsid w:val="00CE5D30"/>

</xml_diff>